<commit_message>
Started Chapter 7 on Core Computer Science Concepts
</commit_message>
<xml_diff>
--- a/Chapter 06- The Big O.docx
+++ b/Chapter 06- The Big O.docx
@@ -77,15 +77,7 @@
         <w:t xml:space="preserve">Time Complexity: </w:t>
       </w:r>
       <w:r>
-        <w:t xml:space="preserve">Or the runtime of an algorithm in executing a task. The runtime of an algorithm can be modeled in different ways depending on the algorithm. Some algorithms for executing data are controlled by the size of the file where the larger the file the longer the execution time. Others are limited by the transport route of the data, </w:t>
-      </w:r>
-      <w:proofErr w:type="spellStart"/>
-      <w:r>
-        <w:t>etc</w:t>
-      </w:r>
-      <w:proofErr w:type="spellEnd"/>
-      <w:r>
-        <w:t>…</w:t>
+        <w:t>Or the runtime of an algorithm in executing a task. The runtime of an algorithm can be modeled in different ways depending on the algorithm. Some algorithms for executing data are controlled by the size of the file where the larger the file the longer the execution time. Others are limited by the transport route of the data, etc…</w:t>
       </w:r>
     </w:p>
     <w:p>
@@ -296,7 +288,100 @@
       <w:r>
         <w:t xml:space="preserve"> </w:t>
       </w:r>
-    </w:p>
+      <w:r>
+        <w:t>We commonly see O(log N) in runtimes. Where does this come from?</w:t>
+      </w:r>
+    </w:p>
+    <w:p>
+      <w:pPr>
+        <w:pStyle w:val="ListParagraph"/>
+        <w:numPr>
+          <w:ilvl w:val="1"/>
+          <w:numId w:val="2"/>
+        </w:numPr>
+      </w:pPr>
+      <w:r>
+        <w:t xml:space="preserve">Let’s look at the example of a </w:t>
+      </w:r>
+      <w:r>
+        <w:rPr>
+          <w:b/>
+          <w:bCs/>
+        </w:rPr>
+        <w:t>binary search</w:t>
+      </w:r>
+      <w:r>
+        <w:t xml:space="preserve">. In the binary search we are looking for an example x in an N-element </w:t>
+      </w:r>
+      <w:r>
+        <w:rPr>
+          <w:b/>
+          <w:bCs/>
+        </w:rPr>
+        <w:t xml:space="preserve">Sorted </w:t>
+      </w:r>
+      <w:r>
+        <w:t>array. We first compare x to the midpoint m of the N-Element Sorted array. If x is larger then m, we move to the right section of the array, and if x &lt; m, we move to left section of the sorted array. Then we move to the midpoint of this subsection of the array and keep repeating this process until we get to the number.</w:t>
+      </w:r>
+    </w:p>
+    <w:p>
+      <w:pPr>
+        <w:pStyle w:val="ListParagraph"/>
+        <w:numPr>
+          <w:ilvl w:val="1"/>
+          <w:numId w:val="2"/>
+        </w:numPr>
+      </w:pPr>
+      <w:r>
+        <w:t>So when you see a problem where the number of elements in the problem space gets halved each time, this will likely be a O(log N) runtime.</w:t>
+      </w:r>
+    </w:p>
+    <w:p>
+      <w:pPr>
+        <w:pStyle w:val="ListParagraph"/>
+        <w:numPr>
+          <w:ilvl w:val="1"/>
+          <w:numId w:val="2"/>
+        </w:numPr>
+      </w:pPr>
+      <w:r>
+        <w:lastRenderedPageBreak/>
+        <w:t xml:space="preserve">Finding an element in a </w:t>
+      </w:r>
+      <w:r>
+        <w:rPr>
+          <w:b/>
+          <w:bCs/>
+        </w:rPr>
+        <w:t>balanced binary search tree</w:t>
+      </w:r>
+      <w:r>
+        <w:t xml:space="preserve"> is also a O(log N) runtime.</w:t>
+      </w:r>
+    </w:p>
+    <w:p>
+      <w:pPr>
+        <w:pStyle w:val="ListParagraph"/>
+        <w:numPr>
+          <w:ilvl w:val="0"/>
+          <w:numId w:val="2"/>
+        </w:numPr>
+      </w:pPr>
+      <w:r>
+        <w:rPr>
+          <w:b/>
+          <w:bCs/>
+        </w:rPr>
+        <w:t>Recursive Runtimes:</w:t>
+      </w:r>
+      <w:r>
+        <w:t xml:space="preserve"> </w:t>
+      </w:r>
+      <w:r>
+        <w:t>pg 57</w:t>
+      </w:r>
+    </w:p>
+    <w:p/>
     <w:sectPr>
       <w:pgSz w:w="12240" w:h="15840"/>
       <w:pgMar w:top="1440" w:right="1440" w:bottom="1440" w:left="1440" w:header="720" w:footer="720" w:gutter="0"/>

</xml_diff>